<commit_message>
Updated Code and one-page summary
</commit_message>
<xml_diff>
--- a/Documents/PredictionChallenge_Summary.docx
+++ b/Documents/PredictionChallenge_Summary.docx
@@ -82,7 +82,6 @@
         <w:jc w:val="both"/>
         <w:rPr>
           <w:rFonts w:ascii="Helvetica" w:hAnsi="Helvetica" w:cs="Helvetica"/>
-          <w:color w:val="2D3B45"/>
           <w:shd w:val="clear" w:color="auto" w:fill="FFFFFF"/>
         </w:rPr>
       </w:pPr>
@@ -228,7 +227,23 @@
           <w:color w:val="2D3B45"/>
           <w:shd w:val="clear" w:color="auto" w:fill="FFFFFF"/>
         </w:rPr>
-        <w:t xml:space="preserve"> on the decision tree, random forest</w:t>
+        <w:t xml:space="preserve"> on </w:t>
+      </w:r>
+      <w:r>
+        <w:rPr>
+          <w:rFonts w:ascii="Helvetica" w:hAnsi="Helvetica" w:cs="Helvetica"/>
+          <w:color w:val="2D3B45"/>
+          <w:shd w:val="clear" w:color="auto" w:fill="FFFFFF"/>
+        </w:rPr>
+        <w:t>using a</w:t>
+      </w:r>
+      <w:r>
+        <w:rPr>
+          <w:rFonts w:ascii="Helvetica" w:hAnsi="Helvetica" w:cs="Helvetica"/>
+          <w:color w:val="2D3B45"/>
+          <w:shd w:val="clear" w:color="auto" w:fill="FFFFFF"/>
+        </w:rPr>
+        <w:t xml:space="preserve"> decision tree, random forest</w:t>
       </w:r>
       <w:r>
         <w:rPr>
@@ -260,7 +275,23 @@
           <w:color w:val="2D3B45"/>
           <w:shd w:val="clear" w:color="auto" w:fill="FFFFFF"/>
         </w:rPr>
-        <w:t xml:space="preserve">ensemble method </w:t>
+        <w:t>ensemble method</w:t>
+      </w:r>
+      <w:r>
+        <w:rPr>
+          <w:rFonts w:ascii="Helvetica" w:hAnsi="Helvetica" w:cs="Helvetica"/>
+          <w:color w:val="2D3B45"/>
+          <w:shd w:val="clear" w:color="auto" w:fill="FFFFFF"/>
+        </w:rPr>
+        <w:t>s</w:t>
+      </w:r>
+      <w:r>
+        <w:rPr>
+          <w:rFonts w:ascii="Helvetica" w:hAnsi="Helvetica" w:cs="Helvetica"/>
+          <w:color w:val="2D3B45"/>
+          <w:shd w:val="clear" w:color="auto" w:fill="FFFFFF"/>
+        </w:rPr>
+        <w:t xml:space="preserve"> </w:t>
       </w:r>
       <w:r>
         <w:rPr>
@@ -289,10 +320,17 @@
       <w:r>
         <w:rPr>
           <w:rFonts w:ascii="Helvetica" w:hAnsi="Helvetica" w:cs="Helvetica"/>
+          <w:shd w:val="clear" w:color="auto" w:fill="FFFFFF"/>
+        </w:rPr>
+        <w:t xml:space="preserve">Of the models tested, </w:t>
+      </w:r>
+      <w:r>
+        <w:rPr>
+          <w:rFonts w:ascii="Helvetica" w:hAnsi="Helvetica" w:cs="Helvetica"/>
           <w:color w:val="FF0000"/>
           <w:shd w:val="clear" w:color="auto" w:fill="FFFFFF"/>
         </w:rPr>
-        <w:t>Of the models tested, a tuned random forest gave the lowest MSE.</w:t>
+        <w:t xml:space="preserve">gradient boosting </w:t>
       </w:r>
       <w:r>
         <w:rPr>
@@ -300,15 +338,92 @@
           <w:color w:val="FF0000"/>
           <w:shd w:val="clear" w:color="auto" w:fill="FFFFFF"/>
         </w:rPr>
+        <w:t xml:space="preserve">regressor </w:t>
+      </w:r>
+      <w:r>
+        <w:rPr>
+          <w:rFonts w:ascii="Helvetica" w:hAnsi="Helvetica" w:cs="Helvetica"/>
+          <w:shd w:val="clear" w:color="auto" w:fill="FFFFFF"/>
+        </w:rPr>
+        <w:t>gave the lowest MSE.</w:t>
+      </w:r>
+      <w:r>
+        <w:rPr>
+          <w:rFonts w:ascii="Helvetica" w:hAnsi="Helvetica" w:cs="Helvetica"/>
+          <w:shd w:val="clear" w:color="auto" w:fill="FFFFFF"/>
+        </w:rPr>
         <w:t xml:space="preserve"> W</w:t>
       </w:r>
       <w:r>
         <w:rPr>
           <w:rFonts w:ascii="Helvetica" w:hAnsi="Helvetica" w:cs="Helvetica"/>
+          <w:shd w:val="clear" w:color="auto" w:fill="FFFFFF"/>
+        </w:rPr>
+        <w:t xml:space="preserve">e learned </w:t>
+      </w:r>
+      <w:r>
+        <w:rPr>
+          <w:rFonts w:ascii="Helvetica" w:hAnsi="Helvetica" w:cs="Helvetica"/>
+          <w:shd w:val="clear" w:color="auto" w:fill="FFFFFF"/>
+        </w:rPr>
+        <w:t xml:space="preserve">that while </w:t>
+      </w:r>
+      <w:r>
+        <w:rPr>
+          <w:rFonts w:ascii="Helvetica" w:hAnsi="Helvetica" w:cs="Helvetica"/>
+          <w:shd w:val="clear" w:color="auto" w:fill="FFFFFF"/>
+        </w:rPr>
+        <w:t xml:space="preserve">running a </w:t>
+      </w:r>
+      <w:r>
+        <w:rPr>
+          <w:rFonts w:ascii="Helvetica" w:hAnsi="Helvetica" w:cs="Helvetica"/>
+          <w:shd w:val="clear" w:color="auto" w:fill="FFFFFF"/>
+        </w:rPr>
+        <w:t xml:space="preserve">simple </w:t>
+      </w:r>
+      <w:r>
+        <w:rPr>
+          <w:rFonts w:ascii="Helvetica" w:hAnsi="Helvetica" w:cs="Helvetica"/>
+          <w:shd w:val="clear" w:color="auto" w:fill="FFFFFF"/>
+        </w:rPr>
+        <w:t>decision tree is a much quicker, the results are not optimized and can be highly variable</w:t>
+      </w:r>
+      <w:r>
+        <w:rPr>
+          <w:rFonts w:ascii="Helvetica" w:hAnsi="Helvetica" w:cs="Helvetica"/>
+          <w:shd w:val="clear" w:color="auto" w:fill="FFFFFF"/>
+        </w:rPr>
+        <w:t xml:space="preserve">. </w:t>
+      </w:r>
+      <w:r>
+        <w:rPr>
+          <w:rFonts w:ascii="Helvetica" w:hAnsi="Helvetica" w:cs="Helvetica"/>
+          <w:shd w:val="clear" w:color="auto" w:fill="FFFFFF"/>
+        </w:rPr>
+        <w:t>Using methods such as bagging, boosting and finally an ensemble of</w:t>
+      </w:r>
+      <w:r>
+        <w:rPr>
+          <w:rFonts w:ascii="Helvetica" w:hAnsi="Helvetica" w:cs="Helvetica"/>
+          <w:shd w:val="clear" w:color="auto" w:fill="FFFFFF"/>
+        </w:rPr>
+        <w:t xml:space="preserve"> models</w:t>
+      </w:r>
+      <w:r>
+        <w:rPr>
+          <w:rFonts w:ascii="Helvetica" w:hAnsi="Helvetica" w:cs="Helvetica"/>
+          <w:shd w:val="clear" w:color="auto" w:fill="FFFFFF"/>
+        </w:rPr>
+        <w:t xml:space="preserve"> </w:t>
+      </w:r>
+      <w:r>
+        <w:rPr>
+          <w:rFonts w:ascii="Helvetica" w:hAnsi="Helvetica" w:cs="Helvetica"/>
           <w:color w:val="FF0000"/>
           <w:shd w:val="clear" w:color="auto" w:fill="FFFFFF"/>
         </w:rPr>
-        <w:t xml:space="preserve">e learned </w:t>
+        <w:t>a, b, c</w:t>
       </w:r>
       <w:r>
         <w:rPr>
@@ -316,23 +431,37 @@
           <w:color w:val="FF0000"/>
           <w:shd w:val="clear" w:color="auto" w:fill="FFFFFF"/>
         </w:rPr>
-        <w:t xml:space="preserve">that while </w:t>
-      </w:r>
-      <w:r>
-        <w:rPr>
-          <w:rFonts w:ascii="Helvetica" w:hAnsi="Helvetica" w:cs="Helvetica"/>
-          <w:color w:val="FF0000"/>
-          <w:shd w:val="clear" w:color="auto" w:fill="FFFFFF"/>
-        </w:rPr>
-        <w:t>running a decision tree is a much quicker, the results are not optimized and can be highly variable</w:t>
-      </w:r>
-      <w:r>
-        <w:rPr>
-          <w:rFonts w:ascii="Helvetica" w:hAnsi="Helvetica" w:cs="Helvetica"/>
-          <w:color w:val="FF0000"/>
+        <w:t xml:space="preserve"> </w:t>
+      </w:r>
+      <w:r>
+        <w:rPr>
+          <w:rFonts w:ascii="Helvetica" w:hAnsi="Helvetica" w:cs="Helvetica"/>
+          <w:shd w:val="clear" w:color="auto" w:fill="FFFFFF"/>
+        </w:rPr>
+        <w:t>improved the performance</w:t>
+      </w:r>
+      <w:r>
+        <w:rPr>
+          <w:rFonts w:ascii="Helvetica" w:hAnsi="Helvetica" w:cs="Helvetica"/>
+          <w:shd w:val="clear" w:color="auto" w:fill="FFFFFF"/>
+        </w:rPr>
+        <w:t xml:space="preserve"> significantly</w:t>
+      </w:r>
+      <w:bookmarkStart w:id="0" w:name="_GoBack"/>
+      <w:bookmarkEnd w:id="0"/>
+      <w:r>
+        <w:rPr>
+          <w:rFonts w:ascii="Helvetica" w:hAnsi="Helvetica" w:cs="Helvetica"/>
           <w:shd w:val="clear" w:color="auto" w:fill="FFFFFF"/>
         </w:rPr>
         <w:t xml:space="preserve">. </w:t>
+      </w:r>
+      <w:r>
+        <w:rPr>
+          <w:rFonts w:ascii="Helvetica" w:hAnsi="Helvetica" w:cs="Helvetica"/>
+          <w:shd w:val="clear" w:color="auto" w:fill="FFFFFF"/>
+        </w:rPr>
+        <w:t xml:space="preserve"> </w:t>
       </w:r>
     </w:p>
     <w:p>
@@ -362,51 +491,15 @@
           <w:color w:val="2D3B45"/>
           <w:shd w:val="clear" w:color="auto" w:fill="FFFFFF"/>
         </w:rPr>
-        <w:t xml:space="preserve">Given the high dimensional data with </w:t>
-      </w:r>
-      <w:proofErr w:type="gramStart"/>
-      <w:r>
-        <w:rPr>
-          <w:rFonts w:ascii="Helvetica" w:hAnsi="Helvetica" w:cs="Helvetica"/>
-          <w:color w:val="2D3B45"/>
-          <w:shd w:val="clear" w:color="auto" w:fill="FFFFFF"/>
-        </w:rPr>
-        <w:t>a large number of</w:t>
-      </w:r>
-      <w:proofErr w:type="gramEnd"/>
-      <w:r>
-        <w:rPr>
-          <w:rFonts w:ascii="Helvetica" w:hAnsi="Helvetica" w:cs="Helvetica"/>
-          <w:color w:val="2D3B45"/>
-          <w:shd w:val="clear" w:color="auto" w:fill="FFFFFF"/>
-        </w:rPr>
-        <w:t xml:space="preserve"> missing values (~69%), </w:t>
-      </w:r>
-      <w:r>
-        <w:rPr>
-          <w:rFonts w:ascii="Helvetica" w:hAnsi="Helvetica" w:cs="Helvetica"/>
-          <w:color w:val="2D3B45"/>
-          <w:shd w:val="clear" w:color="auto" w:fill="FFFFFF"/>
-        </w:rPr>
-        <w:t xml:space="preserve">another important </w:t>
-      </w:r>
-      <w:bookmarkStart w:id="0" w:name="_GoBack"/>
-      <w:r>
-        <w:rPr>
-          <w:rFonts w:ascii="Helvetica" w:hAnsi="Helvetica" w:cs="Helvetica"/>
-          <w:color w:val="2D3B45"/>
-          <w:shd w:val="clear" w:color="auto" w:fill="FFFFFF"/>
-        </w:rPr>
-        <w:t xml:space="preserve">question is how to handle missing data. We tried coding a new missing data indicator variable for </w:t>
-      </w:r>
-      <w:bookmarkEnd w:id="0"/>
-      <w:r>
-        <w:rPr>
-          <w:rFonts w:ascii="Helvetica" w:hAnsi="Helvetica" w:cs="Helvetica"/>
-          <w:color w:val="2D3B45"/>
-          <w:shd w:val="clear" w:color="auto" w:fill="FFFFFF"/>
-        </w:rPr>
-        <w:t xml:space="preserve">all variables (0 if missing, 1 if not) as well as imputing the mode of a feature for missing data. The imputation was only done for data that had less than 80% missing data to ensure a reasonable estimate. However, neither helped with the performance. </w:t>
+        <w:t xml:space="preserve">Given the high dimensional data with a large number of missing values (~69%), </w:t>
+      </w:r>
+      <w:r>
+        <w:rPr>
+          <w:rFonts w:ascii="Helvetica" w:hAnsi="Helvetica" w:cs="Helvetica"/>
+          <w:color w:val="2D3B45"/>
+          <w:shd w:val="clear" w:color="auto" w:fill="FFFFFF"/>
+        </w:rPr>
+        <w:t xml:space="preserve">another important question is how to handle missing data. We tried coding a new missing data indicator variable for all variables (0 if missing, 1 if not) as well as imputing the mode of a feature for missing data. The imputation was only done for data that had less than 80% missing data to ensure a reasonable estimate. However, neither helped with the performance. </w:t>
       </w:r>
       <w:r>
         <w:rPr>
@@ -699,7 +792,71 @@
           <w:color w:val="2D3B45"/>
           <w:shd w:val="clear" w:color="auto" w:fill="FFFFFF"/>
         </w:rPr>
-        <w:t xml:space="preserve">. That did not help with the performance. We would like to further understand: </w:t>
+        <w:t xml:space="preserve"> as well as </w:t>
+      </w:r>
+      <w:r>
+        <w:rPr>
+          <w:rFonts w:ascii="Helvetica" w:hAnsi="Helvetica" w:cs="Helvetica"/>
+          <w:color w:val="2D3B45"/>
+          <w:shd w:val="clear" w:color="auto" w:fill="FFFFFF"/>
+        </w:rPr>
+        <w:t>reducing features using LASSO regression.</w:t>
+      </w:r>
+      <w:r>
+        <w:rPr>
+          <w:rFonts w:ascii="Helvetica" w:hAnsi="Helvetica" w:cs="Helvetica"/>
+          <w:color w:val="2D3B45"/>
+          <w:shd w:val="clear" w:color="auto" w:fill="FFFFFF"/>
+        </w:rPr>
+        <w:t xml:space="preserve"> Th</w:t>
+      </w:r>
+      <w:r>
+        <w:rPr>
+          <w:rFonts w:ascii="Helvetica" w:hAnsi="Helvetica" w:cs="Helvetica"/>
+          <w:color w:val="2D3B45"/>
+          <w:shd w:val="clear" w:color="auto" w:fill="FFFFFF"/>
+        </w:rPr>
+        <w:t xml:space="preserve">e effect on </w:t>
+      </w:r>
+      <w:r>
+        <w:rPr>
+          <w:rFonts w:ascii="Helvetica" w:hAnsi="Helvetica" w:cs="Helvetica"/>
+          <w:color w:val="2D3B45"/>
+          <w:shd w:val="clear" w:color="auto" w:fill="FFFFFF"/>
+        </w:rPr>
+        <w:t>the performance</w:t>
+      </w:r>
+      <w:r>
+        <w:rPr>
+          <w:rFonts w:ascii="Helvetica" w:hAnsi="Helvetica" w:cs="Helvetica"/>
+          <w:color w:val="2D3B45"/>
+          <w:shd w:val="clear" w:color="auto" w:fill="FFFFFF"/>
+        </w:rPr>
+        <w:t xml:space="preserve"> was marginal. A more robust tuning would probably help that further</w:t>
+      </w:r>
+      <w:r>
+        <w:rPr>
+          <w:rFonts w:ascii="Helvetica" w:hAnsi="Helvetica" w:cs="Helvetica"/>
+          <w:color w:val="2D3B45"/>
+          <w:shd w:val="clear" w:color="auto" w:fill="FFFFFF"/>
+        </w:rPr>
+        <w:t xml:space="preserve">. </w:t>
+      </w:r>
+      <w:r>
+        <w:rPr>
+          <w:rFonts w:ascii="Helvetica" w:hAnsi="Helvetica" w:cs="Helvetica"/>
+          <w:color w:val="2D3B45"/>
+          <w:shd w:val="clear" w:color="auto" w:fill="FFFFFF"/>
+        </w:rPr>
+        <w:t>However, we</w:t>
+      </w:r>
+      <w:r>
+        <w:rPr>
+          <w:rFonts w:ascii="Helvetica" w:hAnsi="Helvetica" w:cs="Helvetica"/>
+          <w:color w:val="2D3B45"/>
+          <w:shd w:val="clear" w:color="auto" w:fill="FFFFFF"/>
+        </w:rPr>
+        <w:t xml:space="preserve"> would like to further understand: </w:t>
       </w:r>
       <w:r>
         <w:rPr>
@@ -715,7 +872,39 @@
           <w:color w:val="2D3B45"/>
           <w:shd w:val="clear" w:color="auto" w:fill="FFFFFF"/>
         </w:rPr>
-        <w:t xml:space="preserve"> Is there a method to select features – should that be on theoretical basis or algorithmically driven?</w:t>
+        <w:t xml:space="preserve"> </w:t>
+      </w:r>
+      <w:r>
+        <w:rPr>
+          <w:rFonts w:ascii="Helvetica" w:hAnsi="Helvetica" w:cs="Helvetica"/>
+          <w:color w:val="2D3B45"/>
+          <w:shd w:val="clear" w:color="auto" w:fill="FFFFFF"/>
+        </w:rPr>
+        <w:t xml:space="preserve">In applying a method to </w:t>
+      </w:r>
+      <w:r>
+        <w:rPr>
+          <w:rFonts w:ascii="Helvetica" w:hAnsi="Helvetica" w:cs="Helvetica"/>
+          <w:color w:val="2D3B45"/>
+          <w:shd w:val="clear" w:color="auto" w:fill="FFFFFF"/>
+        </w:rPr>
+        <w:t>select features – should that be on theoretical basis or algorithmically driven</w:t>
+      </w:r>
+      <w:r>
+        <w:rPr>
+          <w:rFonts w:ascii="Helvetica" w:hAnsi="Helvetica" w:cs="Helvetica"/>
+          <w:color w:val="2D3B45"/>
+          <w:shd w:val="clear" w:color="auto" w:fill="FFFFFF"/>
+        </w:rPr>
+        <w:t xml:space="preserve"> and no reduction applied</w:t>
+      </w:r>
+      <w:r>
+        <w:rPr>
+          <w:rFonts w:ascii="Helvetica" w:hAnsi="Helvetica" w:cs="Helvetica"/>
+          <w:color w:val="2D3B45"/>
+          <w:shd w:val="clear" w:color="auto" w:fill="FFFFFF"/>
+        </w:rPr>
+        <w:t>?</w:t>
       </w:r>
     </w:p>
     <w:p>
@@ -827,6 +1016,14 @@
           <w:shd w:val="clear" w:color="auto" w:fill="FFFFFF"/>
         </w:rPr>
         <w:t xml:space="preserve">anticipated test data MSE is: </w:t>
+      </w:r>
+      <w:r>
+        <w:rPr>
+          <w:rFonts w:ascii="Helvetica" w:hAnsi="Helvetica" w:cs="Helvetica"/>
+          <w:color w:val="FF0000"/>
+          <w:shd w:val="clear" w:color="auto" w:fill="FFFFFF"/>
+        </w:rPr>
+        <w:t>XX</w:t>
       </w:r>
     </w:p>
     <w:p/>

</xml_diff>